<commit_message>
Worked on Page 2
</commit_message>
<xml_diff>
--- a/Learning notes.docx
+++ b/Learning notes.docx
@@ -112,7 +112,13 @@
         <w:t>Line fill rate</w:t>
       </w:r>
       <w:r>
-        <w:t xml:space="preserve"> = Order line fulfilled / Line ordered</w:t>
+        <w:t xml:space="preserve"> = Order line fulfilled</w:t>
+      </w:r>
+      <w:r>
+        <w:t xml:space="preserve"> (Shipped)</w:t>
+      </w:r>
+      <w:r>
+        <w:t xml:space="preserve"> / Line ordered</w:t>
       </w:r>
     </w:p>
     <w:p>

</xml_diff>